<commit_message>
Update milestone3 write up
</commit_message>
<xml_diff>
--- a/Milestone3/2021_11_14_DSCC_461_Milestone3.docx
+++ b/Milestone3/2021_11_14_DSCC_461_Milestone3.docx
@@ -650,14 +650,7 @@
           <w:rFonts w:ascii="Times New Roman" w:hAnsi="Times New Roman" w:cs="Times New Roman"/>
           <w:noProof/>
         </w:rPr>
-        <w:t>functional</w:t>
-      </w:r>
-      <w:r>
-        <w:rPr>
-          <w:rFonts w:ascii="Times New Roman" w:hAnsi="Times New Roman" w:cs="Times New Roman"/>
-          <w:noProof/>
-        </w:rPr>
-        <w:t xml:space="preserve"> </w:t>
+        <w:t xml:space="preserve">functional </w:t>
       </w:r>
       <w:r>
         <w:rPr>
@@ -823,56 +816,28 @@
           <w:rFonts w:ascii="Times New Roman" w:hAnsi="Times New Roman" w:cs="Times New Roman"/>
           <w:noProof/>
         </w:rPr>
-        <w:t xml:space="preserve">). Since </w:t>
-      </w:r>
-      <w:r>
-        <w:rPr>
-          <w:rFonts w:ascii="Times New Roman" w:hAnsi="Times New Roman" w:cs="Times New Roman"/>
-          <w:noProof/>
-        </w:rPr>
-        <w:t xml:space="preserve">employment type </w:t>
-      </w:r>
-      <w:r>
-        <w:rPr>
-          <w:rFonts w:ascii="Times New Roman" w:hAnsi="Times New Roman" w:cs="Times New Roman"/>
-          <w:noProof/>
-        </w:rPr>
-        <w:t>description</w:t>
-      </w:r>
-      <w:r>
-        <w:rPr>
-          <w:rFonts w:ascii="Times New Roman" w:hAnsi="Times New Roman" w:cs="Times New Roman"/>
-          <w:noProof/>
-        </w:rPr>
-        <w:t xml:space="preserve"> </w:t>
-      </w:r>
-      <w:r>
-        <w:rPr>
-          <w:rFonts w:ascii="Times New Roman" w:hAnsi="Times New Roman" w:cs="Times New Roman"/>
-          <w:noProof/>
-        </w:rPr>
-        <w:t>does not duplicate, then t</w:t>
-      </w:r>
-      <w:r>
-        <w:rPr>
-          <w:rFonts w:ascii="Times New Roman" w:hAnsi="Times New Roman" w:cs="Times New Roman"/>
-          <w:noProof/>
-        </w:rPr>
-        <w:t xml:space="preserve">he </w:t>
-      </w:r>
-      <w:r>
-        <w:rPr>
-          <w:rFonts w:ascii="Times New Roman" w:hAnsi="Times New Roman" w:cs="Times New Roman"/>
-          <w:noProof/>
-        </w:rPr>
-        <w:t>functional</w:t>
-      </w:r>
-      <w:r>
-        <w:rPr>
-          <w:rFonts w:ascii="Times New Roman" w:hAnsi="Times New Roman" w:cs="Times New Roman"/>
-          <w:noProof/>
-        </w:rPr>
-        <w:t xml:space="preserve"> </w:t>
+        <w:t xml:space="preserve">). Since employment type </w:t>
+      </w:r>
+      <w:r>
+        <w:rPr>
+          <w:rFonts w:ascii="Times New Roman" w:hAnsi="Times New Roman" w:cs="Times New Roman"/>
+          <w:noProof/>
+        </w:rPr>
+        <w:t xml:space="preserve">description </w:t>
+      </w:r>
+      <w:r>
+        <w:rPr>
+          <w:rFonts w:ascii="Times New Roman" w:hAnsi="Times New Roman" w:cs="Times New Roman"/>
+          <w:noProof/>
+        </w:rPr>
+        <w:t xml:space="preserve">does not duplicate, then the </w:t>
+      </w:r>
+      <w:r>
+        <w:rPr>
+          <w:rFonts w:ascii="Times New Roman" w:hAnsi="Times New Roman" w:cs="Times New Roman"/>
+          <w:noProof/>
+        </w:rPr>
+        <w:t xml:space="preserve">functional </w:t>
       </w:r>
       <w:r>
         <w:rPr>
@@ -1008,6 +973,7 @@
           <w:noProof/>
           <w:vertAlign w:val="superscript"/>
         </w:rPr>
+        <w:instrText xml:space="preserve"> \* MERGEFORMAT </w:instrText>
       </w:r>
       <w:r>
         <w:rPr>
@@ -1015,7 +981,6 @@
           <w:noProof/>
           <w:vertAlign w:val="superscript"/>
         </w:rPr>
-        <w:instrText xml:space="preserve"> \* MERGEFORMAT </w:instrText>
       </w:r>
       <w:r>
         <w:rPr>
@@ -1384,21 +1349,7 @@
           <w:rFonts w:ascii="Times New Roman" w:hAnsi="Times New Roman" w:cs="Times New Roman"/>
           <w:noProof/>
         </w:rPr>
-        <w:t xml:space="preserve">). Since </w:t>
-      </w:r>
-      <w:r>
-        <w:rPr>
-          <w:rFonts w:ascii="Times New Roman" w:hAnsi="Times New Roman" w:cs="Times New Roman"/>
-          <w:noProof/>
-        </w:rPr>
-        <w:t>no finished item and supply item with the same recipe amount is duplicated</w:t>
-      </w:r>
-      <w:r>
-        <w:rPr>
-          <w:rFonts w:ascii="Times New Roman" w:hAnsi="Times New Roman" w:cs="Times New Roman"/>
-          <w:noProof/>
-        </w:rPr>
-        <w:t xml:space="preserve">, the functional dependency set is </w:t>
+        <w:t xml:space="preserve">). Since no finished item and supply item with the same recipe amount is duplicated, the functional dependency set is </w:t>
       </w:r>
       <w:r>
         <w:rPr>
@@ -1669,14 +1620,7 @@
           <w:rFonts w:ascii="Times New Roman" w:hAnsi="Times New Roman" w:cs="Times New Roman"/>
           <w:noProof/>
         </w:rPr>
-        <w:t xml:space="preserve">). Since </w:t>
-      </w:r>
-      <w:r>
-        <w:rPr>
-          <w:rFonts w:ascii="Times New Roman" w:hAnsi="Times New Roman" w:cs="Times New Roman"/>
-          <w:noProof/>
-        </w:rPr>
-        <w:t>order times prevent</w:t>
+        <w:t>). Since order times prevent</w:t>
       </w:r>
       <w:r>
         <w:rPr>
@@ -1690,14 +1634,7 @@
           <w:rFonts w:ascii="Times New Roman" w:hAnsi="Times New Roman" w:cs="Times New Roman"/>
           <w:noProof/>
         </w:rPr>
-        <w:t xml:space="preserve"> duplicates, </w:t>
-      </w:r>
-      <w:r>
-        <w:rPr>
-          <w:rFonts w:ascii="Times New Roman" w:hAnsi="Times New Roman" w:cs="Times New Roman"/>
-          <w:noProof/>
-        </w:rPr>
-        <w:t xml:space="preserve">the functional dependency set is </w:t>
+        <w:t xml:space="preserve"> duplicates, the functional dependency set is </w:t>
       </w:r>
       <w:r>
         <w:rPr>
@@ -1861,10 +1798,7 @@
         <w:t xml:space="preserve"> module that wraps </w:t>
       </w:r>
       <w:r>
-        <w:t>CSS</w:t>
-      </w:r>
-      <w:r>
-        <w:t xml:space="preserve"> and </w:t>
+        <w:t xml:space="preserve">CSS and </w:t>
       </w:r>
       <w:r>
         <w:t>React</w:t>
@@ -1982,6 +1916,7 @@
         <w:rPr>
           <w:b/>
           <w:bCs/>
+          <w:noProof/>
         </w:rPr>
         <w:drawing>
           <wp:inline distT="0" distB="0" distL="0" distR="0" wp14:anchorId="3F3F63C9" wp14:editId="34D199B7">
@@ -2355,6 +2290,7 @@
       <w:r>
         <w:rPr>
           <w:rFonts w:ascii="Times New Roman" w:hAnsi="Times New Roman" w:cs="Times New Roman"/>
+          <w:noProof/>
           <w:sz w:val="24"/>
           <w:szCs w:val="24"/>
         </w:rPr>
@@ -2415,6 +2351,578 @@
         </w:drawing>
       </w:r>
     </w:p>
+    <w:tbl>
+      <w:tblPr>
+        <w:tblStyle w:val="TableGrid"/>
+        <w:tblW w:w="9350" w:type="dxa"/>
+        <w:tblLayout w:type="fixed"/>
+        <w:tblLook w:val="04A0" w:firstRow="1" w:lastRow="0" w:firstColumn="1" w:lastColumn="0" w:noHBand="0" w:noVBand="1"/>
+      </w:tblPr>
+      <w:tblGrid>
+        <w:gridCol w:w="507"/>
+        <w:gridCol w:w="3070"/>
+        <w:gridCol w:w="2970"/>
+        <w:gridCol w:w="2803"/>
+      </w:tblGrid>
+      <w:tr>
+        <w:tc>
+          <w:tcPr>
+            <w:tcW w:w="9350" w:type="dxa"/>
+            <w:gridSpan w:val="4"/>
+            <w:tcBorders>
+              <w:top w:val="single" w:sz="18" w:space="0" w:color="auto"/>
+              <w:left w:val="single" w:sz="18" w:space="0" w:color="auto"/>
+              <w:right w:val="single" w:sz="18" w:space="0" w:color="auto"/>
+            </w:tcBorders>
+            <w:shd w:val="clear" w:color="auto" w:fill="D9D9D9" w:themeFill="background1" w:themeFillShade="D9"/>
+            <w:vAlign w:val="center"/>
+          </w:tcPr>
+          <w:p>
+            <w:pPr>
+              <w:jc w:val="center"/>
+              <w:rPr>
+                <w:rFonts w:ascii="Times New Roman" w:hAnsi="Times New Roman" w:cs="Times New Roman"/>
+                <w:sz w:val="24"/>
+                <w:szCs w:val="24"/>
+              </w:rPr>
+            </w:pPr>
+            <w:r>
+              <w:rPr>
+                <w:rFonts w:ascii="Times New Roman" w:hAnsi="Times New Roman" w:cs="Times New Roman"/>
+                <w:sz w:val="24"/>
+                <w:szCs w:val="24"/>
+              </w:rPr>
+              <w:t>Project Contributions &amp; Responsibilities</w:t>
+            </w:r>
+          </w:p>
+        </w:tc>
+      </w:tr>
+      <w:tr>
+        <w:tc>
+          <w:tcPr>
+            <w:tcW w:w="507" w:type="dxa"/>
+            <w:vMerge w:val="restart"/>
+            <w:tcBorders>
+              <w:top w:val="single" w:sz="18" w:space="0" w:color="auto"/>
+              <w:left w:val="single" w:sz="18" w:space="0" w:color="auto"/>
+              <w:right w:val="single" w:sz="18" w:space="0" w:color="auto"/>
+            </w:tcBorders>
+            <w:shd w:val="clear" w:color="auto" w:fill="D9D9D9" w:themeFill="background1" w:themeFillShade="D9"/>
+            <w:textDirection w:val="btLr"/>
+            <w:vAlign w:val="center"/>
+          </w:tcPr>
+          <w:p>
+            <w:pPr>
+              <w:ind w:left="113" w:right="113"/>
+              <w:jc w:val="center"/>
+              <w:rPr>
+                <w:rFonts w:ascii="Times New Roman" w:hAnsi="Times New Roman" w:cs="Times New Roman"/>
+                <w:sz w:val="24"/>
+                <w:szCs w:val="24"/>
+              </w:rPr>
+            </w:pPr>
+            <w:r>
+              <w:rPr>
+                <w:rFonts w:ascii="Times New Roman" w:hAnsi="Times New Roman" w:cs="Times New Roman"/>
+                <w:sz w:val="24"/>
+                <w:szCs w:val="24"/>
+              </w:rPr>
+              <w:t>Co</w:t>
+            </w:r>
+            <w:r>
+              <w:rPr>
+                <w:rFonts w:ascii="Times New Roman" w:hAnsi="Times New Roman" w:cs="Times New Roman"/>
+                <w:sz w:val="24"/>
+                <w:szCs w:val="24"/>
+                <w:shd w:val="clear" w:color="auto" w:fill="D9D9D9" w:themeFill="background1" w:themeFillShade="D9"/>
+              </w:rPr>
+              <w:t>ntributio</w:t>
+            </w:r>
+            <w:r>
+              <w:rPr>
+                <w:rFonts w:ascii="Times New Roman" w:hAnsi="Times New Roman" w:cs="Times New Roman"/>
+                <w:sz w:val="24"/>
+                <w:szCs w:val="24"/>
+              </w:rPr>
+              <w:t>ns</w:t>
+            </w:r>
+          </w:p>
+        </w:tc>
+        <w:tc>
+          <w:tcPr>
+            <w:tcW w:w="3070" w:type="dxa"/>
+            <w:tcBorders>
+              <w:top w:val="single" w:sz="18" w:space="0" w:color="auto"/>
+              <w:left w:val="single" w:sz="18" w:space="0" w:color="auto"/>
+            </w:tcBorders>
+            <w:shd w:val="clear" w:color="auto" w:fill="D9E2F3" w:themeFill="accent1" w:themeFillTint="33"/>
+            <w:vAlign w:val="center"/>
+          </w:tcPr>
+          <w:p>
+            <w:pPr>
+              <w:jc w:val="center"/>
+              <w:rPr>
+                <w:rFonts w:ascii="Times New Roman" w:hAnsi="Times New Roman" w:cs="Times New Roman"/>
+                <w:sz w:val="24"/>
+                <w:szCs w:val="24"/>
+              </w:rPr>
+            </w:pPr>
+            <w:r>
+              <w:rPr>
+                <w:rFonts w:ascii="Times New Roman" w:hAnsi="Times New Roman" w:cs="Times New Roman"/>
+                <w:sz w:val="24"/>
+                <w:szCs w:val="24"/>
+              </w:rPr>
+              <w:t>Derek Caramella</w:t>
+            </w:r>
+            <w:r>
+              <w:rPr>
+                <w:rStyle w:val="FootnoteReference"/>
+                <w:rFonts w:ascii="Times New Roman" w:hAnsi="Times New Roman" w:cs="Times New Roman"/>
+                <w:sz w:val="24"/>
+                <w:szCs w:val="24"/>
+              </w:rPr>
+              <w:footnoteReference w:id="2"/>
+            </w:r>
+          </w:p>
+        </w:tc>
+        <w:tc>
+          <w:tcPr>
+            <w:tcW w:w="2970" w:type="dxa"/>
+            <w:tcBorders>
+              <w:top w:val="single" w:sz="18" w:space="0" w:color="auto"/>
+            </w:tcBorders>
+            <w:shd w:val="clear" w:color="auto" w:fill="FBE4D5" w:themeFill="accent2" w:themeFillTint="33"/>
+            <w:vAlign w:val="center"/>
+          </w:tcPr>
+          <w:p>
+            <w:pPr>
+              <w:jc w:val="center"/>
+              <w:rPr>
+                <w:rFonts w:ascii="Times New Roman" w:hAnsi="Times New Roman" w:cs="Times New Roman"/>
+                <w:sz w:val="24"/>
+                <w:szCs w:val="24"/>
+              </w:rPr>
+            </w:pPr>
+            <w:r>
+              <w:rPr>
+                <w:rFonts w:ascii="Times New Roman" w:hAnsi="Times New Roman" w:cs="Times New Roman"/>
+                <w:sz w:val="24"/>
+                <w:szCs w:val="24"/>
+              </w:rPr>
+              <w:t>Lisa Pink</w:t>
+            </w:r>
+            <w:r>
+              <w:rPr>
+                <w:rStyle w:val="FootnoteReference"/>
+                <w:rFonts w:ascii="Times New Roman" w:hAnsi="Times New Roman" w:cs="Times New Roman"/>
+                <w:sz w:val="24"/>
+                <w:szCs w:val="24"/>
+              </w:rPr>
+              <w:footnoteReference w:id="3"/>
+            </w:r>
+          </w:p>
+        </w:tc>
+        <w:tc>
+          <w:tcPr>
+            <w:tcW w:w="2803" w:type="dxa"/>
+            <w:tcBorders>
+              <w:top w:val="single" w:sz="18" w:space="0" w:color="auto"/>
+              <w:right w:val="single" w:sz="18" w:space="0" w:color="auto"/>
+            </w:tcBorders>
+            <w:shd w:val="clear" w:color="auto" w:fill="E2EFD9" w:themeFill="accent6" w:themeFillTint="33"/>
+            <w:vAlign w:val="center"/>
+          </w:tcPr>
+          <w:p>
+            <w:pPr>
+              <w:jc w:val="center"/>
+              <w:rPr>
+                <w:rFonts w:ascii="Times New Roman" w:hAnsi="Times New Roman" w:cs="Times New Roman"/>
+                <w:sz w:val="24"/>
+                <w:szCs w:val="24"/>
+              </w:rPr>
+            </w:pPr>
+            <w:bookmarkStart w:id="1" w:name="_Hlk87596134"/>
+            <w:r>
+              <w:rPr>
+                <w:rFonts w:ascii="Times New Roman" w:hAnsi="Times New Roman" w:cs="Times New Roman"/>
+                <w:sz w:val="24"/>
+                <w:szCs w:val="24"/>
+              </w:rPr>
+              <w:t>Tapan</w:t>
+            </w:r>
+            <w:r>
+              <w:rPr>
+                <w:rFonts w:ascii="Times New Roman" w:hAnsi="Times New Roman" w:cs="Times New Roman"/>
+                <w:sz w:val="24"/>
+                <w:szCs w:val="24"/>
+              </w:rPr>
+              <w:t xml:space="preserve"> </w:t>
+            </w:r>
+            <w:r>
+              <w:rPr>
+                <w:rFonts w:ascii="Times New Roman" w:hAnsi="Times New Roman" w:cs="Times New Roman"/>
+              </w:rPr>
+              <w:t>Pradyot</w:t>
+            </w:r>
+            <w:bookmarkEnd w:id="1"/>
+            <w:r>
+              <w:rPr>
+                <w:rStyle w:val="FootnoteReference"/>
+                <w:rFonts w:ascii="Times New Roman" w:hAnsi="Times New Roman" w:cs="Times New Roman"/>
+              </w:rPr>
+              <w:footnoteReference w:id="4"/>
+            </w:r>
+          </w:p>
+        </w:tc>
+      </w:tr>
+      <w:tr>
+        <w:trPr>
+          <w:trHeight w:val="1520"/>
+        </w:trPr>
+        <w:tc>
+          <w:tcPr>
+            <w:tcW w:w="507" w:type="dxa"/>
+            <w:vMerge/>
+            <w:tcBorders>
+              <w:left w:val="single" w:sz="18" w:space="0" w:color="auto"/>
+              <w:bottom w:val="single" w:sz="18" w:space="0" w:color="auto"/>
+              <w:right w:val="single" w:sz="18" w:space="0" w:color="auto"/>
+            </w:tcBorders>
+            <w:shd w:val="clear" w:color="auto" w:fill="D9D9D9" w:themeFill="background1" w:themeFillShade="D9"/>
+          </w:tcPr>
+          <w:p>
+            <w:pPr>
+              <w:rPr>
+                <w:rFonts w:ascii="Times New Roman" w:hAnsi="Times New Roman" w:cs="Times New Roman"/>
+                <w:sz w:val="24"/>
+                <w:szCs w:val="24"/>
+              </w:rPr>
+            </w:pPr>
+          </w:p>
+        </w:tc>
+        <w:tc>
+          <w:tcPr>
+            <w:tcW w:w="3070" w:type="dxa"/>
+            <w:tcBorders>
+              <w:left w:val="single" w:sz="18" w:space="0" w:color="auto"/>
+              <w:bottom w:val="single" w:sz="18" w:space="0" w:color="auto"/>
+            </w:tcBorders>
+            <w:shd w:val="clear" w:color="auto" w:fill="D9E2F3" w:themeFill="accent1" w:themeFillTint="33"/>
+          </w:tcPr>
+          <w:p>
+            <w:pPr>
+              <w:pStyle w:val="ListParagraph"/>
+              <w:numPr>
+                <w:ilvl w:val="0"/>
+                <w:numId w:val="10"/>
+              </w:numPr>
+              <w:rPr>
+                <w:rFonts w:ascii="Times New Roman" w:hAnsi="Times New Roman" w:cs="Times New Roman"/>
+                <w:sz w:val="24"/>
+                <w:szCs w:val="24"/>
+              </w:rPr>
+            </w:pPr>
+            <w:r>
+              <w:rPr>
+                <w:rFonts w:ascii="Times New Roman" w:hAnsi="Times New Roman" w:cs="Times New Roman"/>
+                <w:sz w:val="24"/>
+                <w:szCs w:val="24"/>
+              </w:rPr>
+              <w:t>So</w:t>
+            </w:r>
+            <w:r>
+              <w:rPr>
+                <w:rFonts w:ascii="Times New Roman" w:hAnsi="Times New Roman" w:cs="Times New Roman"/>
+                <w:sz w:val="24"/>
+                <w:szCs w:val="24"/>
+              </w:rPr>
+              <w:t>ftware Development</w:t>
+            </w:r>
+          </w:p>
+          <w:p>
+            <w:pPr>
+              <w:pStyle w:val="ListParagraph"/>
+              <w:numPr>
+                <w:ilvl w:val="0"/>
+                <w:numId w:val="10"/>
+              </w:numPr>
+              <w:rPr>
+                <w:rFonts w:ascii="Times New Roman" w:hAnsi="Times New Roman" w:cs="Times New Roman"/>
+                <w:sz w:val="24"/>
+                <w:szCs w:val="24"/>
+              </w:rPr>
+            </w:pPr>
+            <w:r>
+              <w:rPr>
+                <w:rFonts w:ascii="Times New Roman" w:hAnsi="Times New Roman" w:cs="Times New Roman"/>
+                <w:sz w:val="24"/>
+                <w:szCs w:val="24"/>
+              </w:rPr>
+              <w:t>Database Creation &amp; Integration</w:t>
+            </w:r>
+          </w:p>
+          <w:p>
+            <w:pPr>
+              <w:pStyle w:val="ListParagraph"/>
+              <w:numPr>
+                <w:ilvl w:val="0"/>
+                <w:numId w:val="10"/>
+              </w:numPr>
+              <w:rPr>
+                <w:rFonts w:ascii="Times New Roman" w:hAnsi="Times New Roman" w:cs="Times New Roman"/>
+                <w:sz w:val="24"/>
+                <w:szCs w:val="24"/>
+              </w:rPr>
+            </w:pPr>
+            <w:r>
+              <w:rPr>
+                <w:rFonts w:ascii="Times New Roman" w:hAnsi="Times New Roman" w:cs="Times New Roman"/>
+                <w:sz w:val="24"/>
+                <w:szCs w:val="24"/>
+              </w:rPr>
+              <w:t>DevOps</w:t>
+            </w:r>
+          </w:p>
+          <w:p>
+            <w:pPr>
+              <w:pStyle w:val="ListParagraph"/>
+              <w:numPr>
+                <w:ilvl w:val="0"/>
+                <w:numId w:val="10"/>
+              </w:numPr>
+              <w:rPr>
+                <w:rFonts w:ascii="Times New Roman" w:hAnsi="Times New Roman" w:cs="Times New Roman"/>
+                <w:sz w:val="24"/>
+                <w:szCs w:val="24"/>
+              </w:rPr>
+            </w:pPr>
+            <w:r>
+              <w:rPr>
+                <w:rFonts w:ascii="Times New Roman" w:hAnsi="Times New Roman" w:cs="Times New Roman"/>
+                <w:sz w:val="24"/>
+                <w:szCs w:val="24"/>
+              </w:rPr>
+              <w:t>Composition Writer</w:t>
+            </w:r>
+          </w:p>
+        </w:tc>
+        <w:tc>
+          <w:tcPr>
+            <w:tcW w:w="2970" w:type="dxa"/>
+            <w:tcBorders>
+              <w:bottom w:val="single" w:sz="18" w:space="0" w:color="auto"/>
+            </w:tcBorders>
+            <w:shd w:val="clear" w:color="auto" w:fill="FBE4D5" w:themeFill="accent2" w:themeFillTint="33"/>
+          </w:tcPr>
+          <w:p>
+            <w:pPr>
+              <w:pStyle w:val="ListParagraph"/>
+              <w:numPr>
+                <w:ilvl w:val="0"/>
+                <w:numId w:val="10"/>
+              </w:numPr>
+              <w:rPr>
+                <w:rFonts w:ascii="Times New Roman" w:hAnsi="Times New Roman" w:cs="Times New Roman"/>
+                <w:sz w:val="24"/>
+                <w:szCs w:val="24"/>
+              </w:rPr>
+            </w:pPr>
+            <w:r>
+              <w:rPr>
+                <w:rFonts w:ascii="Times New Roman" w:hAnsi="Times New Roman" w:cs="Times New Roman"/>
+                <w:sz w:val="24"/>
+                <w:szCs w:val="24"/>
+              </w:rPr>
+              <w:t>Database Design</w:t>
+            </w:r>
+          </w:p>
+          <w:p>
+            <w:pPr>
+              <w:pStyle w:val="ListParagraph"/>
+              <w:numPr>
+                <w:ilvl w:val="0"/>
+                <w:numId w:val="10"/>
+              </w:numPr>
+              <w:rPr>
+                <w:rFonts w:ascii="Times New Roman" w:hAnsi="Times New Roman" w:cs="Times New Roman"/>
+                <w:sz w:val="24"/>
+                <w:szCs w:val="24"/>
+              </w:rPr>
+            </w:pPr>
+            <w:r>
+              <w:rPr>
+                <w:rFonts w:ascii="Times New Roman" w:hAnsi="Times New Roman" w:cs="Times New Roman"/>
+                <w:sz w:val="24"/>
+                <w:szCs w:val="24"/>
+              </w:rPr>
+              <w:t>ER Model Developer</w:t>
+            </w:r>
+          </w:p>
+          <w:p>
+            <w:pPr>
+              <w:pStyle w:val="ListParagraph"/>
+              <w:numPr>
+                <w:ilvl w:val="0"/>
+                <w:numId w:val="10"/>
+              </w:numPr>
+              <w:rPr>
+                <w:rFonts w:ascii="Times New Roman" w:hAnsi="Times New Roman" w:cs="Times New Roman"/>
+                <w:sz w:val="24"/>
+                <w:szCs w:val="24"/>
+              </w:rPr>
+            </w:pPr>
+            <w:r>
+              <w:rPr>
+                <w:rFonts w:ascii="Times New Roman" w:hAnsi="Times New Roman" w:cs="Times New Roman"/>
+                <w:sz w:val="24"/>
+                <w:szCs w:val="24"/>
+              </w:rPr>
+              <w:t>Data Curator</w:t>
+            </w:r>
+          </w:p>
+          <w:p>
+            <w:pPr>
+              <w:pStyle w:val="ListParagraph"/>
+              <w:numPr>
+                <w:ilvl w:val="0"/>
+                <w:numId w:val="10"/>
+              </w:numPr>
+              <w:rPr>
+                <w:rFonts w:ascii="Times New Roman" w:hAnsi="Times New Roman" w:cs="Times New Roman"/>
+                <w:sz w:val="24"/>
+                <w:szCs w:val="24"/>
+              </w:rPr>
+            </w:pPr>
+            <w:r>
+              <w:rPr>
+                <w:rFonts w:ascii="Times New Roman" w:hAnsi="Times New Roman" w:cs="Times New Roman"/>
+                <w:sz w:val="24"/>
+                <w:szCs w:val="24"/>
+              </w:rPr>
+              <w:t xml:space="preserve">Composition </w:t>
+            </w:r>
+            <w:r>
+              <w:rPr>
+                <w:rFonts w:ascii="Times New Roman" w:hAnsi="Times New Roman" w:cs="Times New Roman"/>
+                <w:sz w:val="24"/>
+                <w:szCs w:val="24"/>
+              </w:rPr>
+              <w:t>W</w:t>
+            </w:r>
+            <w:r>
+              <w:rPr>
+                <w:rFonts w:ascii="Times New Roman" w:hAnsi="Times New Roman" w:cs="Times New Roman"/>
+                <w:sz w:val="24"/>
+                <w:szCs w:val="24"/>
+              </w:rPr>
+              <w:t>riter</w:t>
+            </w:r>
+          </w:p>
+        </w:tc>
+        <w:tc>
+          <w:tcPr>
+            <w:tcW w:w="2803" w:type="dxa"/>
+            <w:tcBorders>
+              <w:bottom w:val="single" w:sz="18" w:space="0" w:color="auto"/>
+              <w:right w:val="single" w:sz="18" w:space="0" w:color="auto"/>
+            </w:tcBorders>
+            <w:shd w:val="clear" w:color="auto" w:fill="E2EFD9" w:themeFill="accent6" w:themeFillTint="33"/>
+          </w:tcPr>
+          <w:p>
+            <w:pPr>
+              <w:pStyle w:val="ListParagraph"/>
+              <w:numPr>
+                <w:ilvl w:val="0"/>
+                <w:numId w:val="10"/>
+              </w:numPr>
+              <w:rPr>
+                <w:rFonts w:ascii="Times New Roman" w:hAnsi="Times New Roman" w:cs="Times New Roman"/>
+                <w:sz w:val="24"/>
+                <w:szCs w:val="24"/>
+              </w:rPr>
+            </w:pPr>
+            <w:r>
+              <w:rPr>
+                <w:rFonts w:ascii="Times New Roman" w:hAnsi="Times New Roman" w:cs="Times New Roman"/>
+                <w:sz w:val="24"/>
+                <w:szCs w:val="24"/>
+              </w:rPr>
+              <w:t>Quality Testing</w:t>
+            </w:r>
+          </w:p>
+          <w:p>
+            <w:pPr>
+              <w:pStyle w:val="ListParagraph"/>
+              <w:numPr>
+                <w:ilvl w:val="0"/>
+                <w:numId w:val="10"/>
+              </w:numPr>
+              <w:rPr>
+                <w:rFonts w:ascii="Times New Roman" w:hAnsi="Times New Roman" w:cs="Times New Roman"/>
+                <w:sz w:val="24"/>
+                <w:szCs w:val="24"/>
+              </w:rPr>
+            </w:pPr>
+            <w:r>
+              <w:rPr>
+                <w:rFonts w:ascii="Times New Roman" w:hAnsi="Times New Roman" w:cs="Times New Roman"/>
+                <w:sz w:val="24"/>
+                <w:szCs w:val="24"/>
+              </w:rPr>
+              <w:t>Data Curator</w:t>
+            </w:r>
+          </w:p>
+          <w:p>
+            <w:pPr>
+              <w:pStyle w:val="ListParagraph"/>
+              <w:numPr>
+                <w:ilvl w:val="0"/>
+                <w:numId w:val="10"/>
+              </w:numPr>
+              <w:rPr>
+                <w:rFonts w:ascii="Times New Roman" w:hAnsi="Times New Roman" w:cs="Times New Roman"/>
+                <w:sz w:val="24"/>
+                <w:szCs w:val="24"/>
+              </w:rPr>
+            </w:pPr>
+            <w:r>
+              <w:rPr>
+                <w:rFonts w:ascii="Times New Roman" w:hAnsi="Times New Roman" w:cs="Times New Roman"/>
+                <w:sz w:val="24"/>
+                <w:szCs w:val="24"/>
+              </w:rPr>
+              <w:t xml:space="preserve">Composition </w:t>
+            </w:r>
+            <w:r>
+              <w:rPr>
+                <w:rFonts w:ascii="Times New Roman" w:hAnsi="Times New Roman" w:cs="Times New Roman"/>
+                <w:sz w:val="24"/>
+                <w:szCs w:val="24"/>
+              </w:rPr>
+              <w:t>W</w:t>
+            </w:r>
+            <w:r>
+              <w:rPr>
+                <w:rFonts w:ascii="Times New Roman" w:hAnsi="Times New Roman" w:cs="Times New Roman"/>
+                <w:sz w:val="24"/>
+                <w:szCs w:val="24"/>
+              </w:rPr>
+              <w:t>riter</w:t>
+            </w:r>
+          </w:p>
+        </w:tc>
+      </w:tr>
+    </w:tbl>
+    <w:p>
+      <w:pPr>
+        <w:rPr>
+          <w:rFonts w:ascii="Times New Roman" w:hAnsi="Times New Roman" w:cs="Times New Roman"/>
+          <w:sz w:val="24"/>
+          <w:szCs w:val="24"/>
+        </w:rPr>
+      </w:pPr>
+    </w:p>
     <w:sectPr>
       <w:pgSz w:w="12240" w:h="15840"/>
       <w:pgMar w:top="1440" w:right="1440" w:bottom="1440" w:left="1440" w:header="720" w:footer="720" w:gutter="0"/>
@@ -2495,6 +3003,90 @@
       </w:r>
     </w:p>
   </w:footnote>
+  <w:footnote w:id="2">
+    <w:p>
+      <w:pPr>
+        <w:pStyle w:val="FootnoteText"/>
+        <w:rPr>
+          <w:rFonts w:ascii="Times New Roman" w:hAnsi="Times New Roman" w:cs="Times New Roman"/>
+        </w:rPr>
+      </w:pPr>
+      <w:r>
+        <w:rPr>
+          <w:rStyle w:val="FootnoteReference"/>
+          <w:rFonts w:ascii="Times New Roman" w:hAnsi="Times New Roman" w:cs="Times New Roman"/>
+        </w:rPr>
+        <w:footnoteRef/>
+      </w:r>
+      <w:r>
+        <w:rPr>
+          <w:rFonts w:ascii="Times New Roman" w:hAnsi="Times New Roman" w:cs="Times New Roman"/>
+        </w:rPr>
+        <w:t xml:space="preserve"> Derek Caramella: 32123999</w:t>
+      </w:r>
+    </w:p>
+  </w:footnote>
+  <w:footnote w:id="3">
+    <w:p>
+      <w:pPr>
+        <w:pStyle w:val="FootnoteText"/>
+        <w:rPr>
+          <w:rFonts w:ascii="Times New Roman" w:hAnsi="Times New Roman" w:cs="Times New Roman"/>
+        </w:rPr>
+      </w:pPr>
+      <w:r>
+        <w:rPr>
+          <w:rStyle w:val="FootnoteReference"/>
+          <w:rFonts w:ascii="Times New Roman" w:hAnsi="Times New Roman" w:cs="Times New Roman"/>
+        </w:rPr>
+        <w:footnoteRef/>
+      </w:r>
+      <w:r>
+        <w:rPr>
+          <w:rFonts w:ascii="Times New Roman" w:hAnsi="Times New Roman" w:cs="Times New Roman"/>
+        </w:rPr>
+        <w:t xml:space="preserve"> Lisa Pink: </w:t>
+      </w:r>
+      <w:r>
+        <w:rPr>
+          <w:rFonts w:ascii="Times New Roman" w:hAnsi="Times New Roman" w:cs="Times New Roman"/>
+        </w:rPr>
+        <w:t>32130478</w:t>
+      </w:r>
+    </w:p>
+  </w:footnote>
+  <w:footnote w:id="4">
+    <w:p>
+      <w:pPr>
+        <w:pStyle w:val="FootnoteText"/>
+        <w:rPr>
+          <w:rFonts w:ascii="Times New Roman" w:hAnsi="Times New Roman" w:cs="Times New Roman"/>
+        </w:rPr>
+      </w:pPr>
+      <w:r>
+        <w:rPr>
+          <w:rStyle w:val="FootnoteReference"/>
+          <w:rFonts w:ascii="Times New Roman" w:hAnsi="Times New Roman" w:cs="Times New Roman"/>
+        </w:rPr>
+        <w:footnoteRef/>
+      </w:r>
+      <w:r>
+        <w:rPr>
+          <w:rFonts w:ascii="Times New Roman" w:hAnsi="Times New Roman" w:cs="Times New Roman"/>
+        </w:rPr>
+        <w:t xml:space="preserve"> Tapan Pradyot:</w:t>
+      </w:r>
+      <w:r>
+        <w:t xml:space="preserve"> </w:t>
+      </w:r>
+      <w:r>
+        <w:rPr>
+          <w:rFonts w:ascii="Times New Roman" w:hAnsi="Times New Roman" w:cs="Times New Roman"/>
+        </w:rPr>
+        <w:t>31866309</w:t>
+      </w:r>
+    </w:p>
+  </w:footnote>
 </w:footnotes>
 </file>
 
@@ -3101,6 +3693,119 @@
     </w:lvl>
   </w:abstractNum>
   <w:abstractNum w:abstractNumId="6" w15:restartNumberingAfterBreak="0">
+    <w:nsid w:val="53692ED9"/>
+    <w:multiLevelType w:val="hybridMultilevel"/>
+    <w:tmpl w:val="9EE4FF28"/>
+    <w:lvl w:ilvl="0" w:tplc="04090001">
+      <w:start w:val="1"/>
+      <w:numFmt w:val="bullet"/>
+      <w:lvlText w:val=""/>
+      <w:lvlJc w:val="left"/>
+      <w:pPr>
+        <w:ind w:left="360" w:hanging="360"/>
+      </w:pPr>
+      <w:rPr>
+        <w:rFonts w:ascii="Symbol" w:hAnsi="Symbol" w:hint="default"/>
+      </w:rPr>
+    </w:lvl>
+    <w:lvl w:ilvl="1" w:tplc="04090003" w:tentative="1">
+      <w:start w:val="1"/>
+      <w:numFmt w:val="bullet"/>
+      <w:lvlText w:val="o"/>
+      <w:lvlJc w:val="left"/>
+      <w:pPr>
+        <w:ind w:left="1080" w:hanging="360"/>
+      </w:pPr>
+      <w:rPr>
+        <w:rFonts w:ascii="Courier New" w:hAnsi="Courier New" w:cs="Courier New" w:hint="default"/>
+      </w:rPr>
+    </w:lvl>
+    <w:lvl w:ilvl="2" w:tplc="04090005" w:tentative="1">
+      <w:start w:val="1"/>
+      <w:numFmt w:val="bullet"/>
+      <w:lvlText w:val=""/>
+      <w:lvlJc w:val="left"/>
+      <w:pPr>
+        <w:ind w:left="1800" w:hanging="360"/>
+      </w:pPr>
+      <w:rPr>
+        <w:rFonts w:ascii="Wingdings" w:hAnsi="Wingdings" w:hint="default"/>
+      </w:rPr>
+    </w:lvl>
+    <w:lvl w:ilvl="3" w:tplc="04090001" w:tentative="1">
+      <w:start w:val="1"/>
+      <w:numFmt w:val="bullet"/>
+      <w:lvlText w:val=""/>
+      <w:lvlJc w:val="left"/>
+      <w:pPr>
+        <w:ind w:left="2520" w:hanging="360"/>
+      </w:pPr>
+      <w:rPr>
+        <w:rFonts w:ascii="Symbol" w:hAnsi="Symbol" w:hint="default"/>
+      </w:rPr>
+    </w:lvl>
+    <w:lvl w:ilvl="4" w:tplc="04090003" w:tentative="1">
+      <w:start w:val="1"/>
+      <w:numFmt w:val="bullet"/>
+      <w:lvlText w:val="o"/>
+      <w:lvlJc w:val="left"/>
+      <w:pPr>
+        <w:ind w:left="3240" w:hanging="360"/>
+      </w:pPr>
+      <w:rPr>
+        <w:rFonts w:ascii="Courier New" w:hAnsi="Courier New" w:cs="Courier New" w:hint="default"/>
+      </w:rPr>
+    </w:lvl>
+    <w:lvl w:ilvl="5" w:tplc="04090005" w:tentative="1">
+      <w:start w:val="1"/>
+      <w:numFmt w:val="bullet"/>
+      <w:lvlText w:val=""/>
+      <w:lvlJc w:val="left"/>
+      <w:pPr>
+        <w:ind w:left="3960" w:hanging="360"/>
+      </w:pPr>
+      <w:rPr>
+        <w:rFonts w:ascii="Wingdings" w:hAnsi="Wingdings" w:hint="default"/>
+      </w:rPr>
+    </w:lvl>
+    <w:lvl w:ilvl="6" w:tplc="04090001" w:tentative="1">
+      <w:start w:val="1"/>
+      <w:numFmt w:val="bullet"/>
+      <w:lvlText w:val=""/>
+      <w:lvlJc w:val="left"/>
+      <w:pPr>
+        <w:ind w:left="4680" w:hanging="360"/>
+      </w:pPr>
+      <w:rPr>
+        <w:rFonts w:ascii="Symbol" w:hAnsi="Symbol" w:hint="default"/>
+      </w:rPr>
+    </w:lvl>
+    <w:lvl w:ilvl="7" w:tplc="04090003" w:tentative="1">
+      <w:start w:val="1"/>
+      <w:numFmt w:val="bullet"/>
+      <w:lvlText w:val="o"/>
+      <w:lvlJc w:val="left"/>
+      <w:pPr>
+        <w:ind w:left="5400" w:hanging="360"/>
+      </w:pPr>
+      <w:rPr>
+        <w:rFonts w:ascii="Courier New" w:hAnsi="Courier New" w:cs="Courier New" w:hint="default"/>
+      </w:rPr>
+    </w:lvl>
+    <w:lvl w:ilvl="8" w:tplc="04090005" w:tentative="1">
+      <w:start w:val="1"/>
+      <w:numFmt w:val="bullet"/>
+      <w:lvlText w:val=""/>
+      <w:lvlJc w:val="left"/>
+      <w:pPr>
+        <w:ind w:left="6120" w:hanging="360"/>
+      </w:pPr>
+      <w:rPr>
+        <w:rFonts w:ascii="Wingdings" w:hAnsi="Wingdings" w:hint="default"/>
+      </w:rPr>
+    </w:lvl>
+  </w:abstractNum>
+  <w:abstractNum w:abstractNumId="7" w15:restartNumberingAfterBreak="0">
     <w:nsid w:val="63B152DD"/>
     <w:multiLevelType w:val="hybridMultilevel"/>
     <w:tmpl w:val="D0364906"/>
@@ -3189,7 +3894,7 @@
       </w:pPr>
     </w:lvl>
   </w:abstractNum>
-  <w:abstractNum w:abstractNumId="7" w15:restartNumberingAfterBreak="0">
+  <w:abstractNum w:abstractNumId="8" w15:restartNumberingAfterBreak="0">
     <w:nsid w:val="64F6788F"/>
     <w:multiLevelType w:val="hybridMultilevel"/>
     <w:tmpl w:val="72AA7F10"/>
@@ -3278,7 +3983,7 @@
       </w:pPr>
     </w:lvl>
   </w:abstractNum>
-  <w:abstractNum w:abstractNumId="8" w15:restartNumberingAfterBreak="0">
+  <w:abstractNum w:abstractNumId="9" w15:restartNumberingAfterBreak="0">
     <w:nsid w:val="73B54885"/>
     <w:multiLevelType w:val="hybridMultilevel"/>
     <w:tmpl w:val="2BEE9112"/>
@@ -3368,16 +4073,16 @@
     </w:lvl>
   </w:abstractNum>
   <w:num w:numId="1">
-    <w:abstractNumId w:val="6"/>
+    <w:abstractNumId w:val="7"/>
   </w:num>
   <w:num w:numId="2">
-    <w:abstractNumId w:val="8"/>
+    <w:abstractNumId w:val="9"/>
   </w:num>
   <w:num w:numId="3">
     <w:abstractNumId w:val="4"/>
   </w:num>
   <w:num w:numId="4">
-    <w:abstractNumId w:val="7"/>
+    <w:abstractNumId w:val="8"/>
   </w:num>
   <w:num w:numId="5">
     <w:abstractNumId w:val="1"/>
@@ -3393,6 +4098,9 @@
   </w:num>
   <w:num w:numId="9">
     <w:abstractNumId w:val="0"/>
+  </w:num>
+  <w:num w:numId="10">
+    <w:abstractNumId w:val="6"/>
   </w:num>
 </w:numbering>
 </file>
@@ -3520,6 +4228,7 @@
     <w:lsdException w:name="HTML Sample" w:semiHidden="1" w:unhideWhenUsed="1"/>
     <w:lsdException w:name="HTML Typewriter" w:semiHidden="1" w:unhideWhenUsed="1"/>
     <w:lsdException w:name="HTML Variable" w:semiHidden="1" w:unhideWhenUsed="1"/>
+    <w:lsdException w:name="Normal Table" w:semiHidden="1" w:unhideWhenUsed="1"/>
     <w:lsdException w:name="annotation subject" w:semiHidden="1" w:unhideWhenUsed="1"/>
     <w:lsdException w:name="No List" w:semiHidden="1" w:unhideWhenUsed="1"/>
     <w:lsdException w:name="Outline List 1" w:semiHidden="1" w:unhideWhenUsed="1"/>
@@ -3566,8 +4275,10 @@
     <w:lsdException w:name="Table Subtle 2" w:semiHidden="1" w:unhideWhenUsed="1"/>
     <w:lsdException w:name="Table Web 1" w:semiHidden="1" w:unhideWhenUsed="1"/>
     <w:lsdException w:name="Table Web 2" w:semiHidden="1" w:unhideWhenUsed="1"/>
+    <w:lsdException w:name="Table Web 3" w:semiHidden="1" w:unhideWhenUsed="1"/>
     <w:lsdException w:name="Balloon Text" w:semiHidden="1" w:unhideWhenUsed="1"/>
     <w:lsdException w:name="Table Grid" w:uiPriority="39"/>
+    <w:lsdException w:name="Table Theme" w:semiHidden="1" w:unhideWhenUsed="1"/>
     <w:lsdException w:name="Placeholder Text" w:semiHidden="1"/>
     <w:lsdException w:name="No Spacing" w:uiPriority="1" w:qFormat="1"/>
     <w:lsdException w:name="Light Shading" w:uiPriority="60"/>
@@ -3816,6 +4527,7 @@
   <w:style w:type="character" w:default="1" w:styleId="DefaultParagraphFont">
     <w:name w:val="Default Paragraph Font"/>
     <w:uiPriority w:val="1"/>
+    <w:semiHidden/>
     <w:unhideWhenUsed/>
   </w:style>
   <w:style w:type="table" w:default="1" w:styleId="TableNormal">

</xml_diff>

<commit_message>
Spelled check milestone3 report.
</commit_message>
<xml_diff>
--- a/Milestone3/2021_11_14_DSCC_461_Milestone3.docx
+++ b/Milestone3/2021_11_14_DSCC_461_Milestone3.docx
@@ -108,7 +108,19 @@
         <w:rPr>
           <w:rFonts w:ascii="Times New Roman" w:hAnsi="Times New Roman" w:cs="Times New Roman"/>
         </w:rPr>
-        <w:t>Department of Computer Science, University of Rochester</w:t>
+        <w:t xml:space="preserve">Department of </w:t>
+      </w:r>
+      <w:r>
+        <w:rPr>
+          <w:rFonts w:ascii="Times New Roman" w:hAnsi="Times New Roman" w:cs="Times New Roman"/>
+        </w:rPr>
+        <w:t>Computer Science</w:t>
+      </w:r>
+      <w:r>
+        <w:rPr>
+          <w:rFonts w:ascii="Times New Roman" w:hAnsi="Times New Roman" w:cs="Times New Roman"/>
+        </w:rPr>
+        <w:t>, University of Rochester</w:t>
       </w:r>
     </w:p>
     <w:p>
@@ -123,7 +135,13 @@
         <w:rPr>
           <w:rFonts w:ascii="Times New Roman" w:hAnsi="Times New Roman" w:cs="Times New Roman"/>
         </w:rPr>
-        <w:t>CSC 461: Database Systems</w:t>
+        <w:t>CSC</w:t>
+      </w:r>
+      <w:r>
+        <w:rPr>
+          <w:rFonts w:ascii="Times New Roman" w:hAnsi="Times New Roman" w:cs="Times New Roman"/>
+        </w:rPr>
+        <w:t xml:space="preserve"> 461: Database Systems</w:t>
       </w:r>
     </w:p>
     <w:p>
@@ -246,7 +264,14 @@
           <w:rFonts w:ascii="Times New Roman" w:hAnsi="Times New Roman" w:cs="Times New Roman"/>
           <w:noProof/>
         </w:rPr>
-        <w:t xml:space="preserve">A </w:t>
+        <w:t>The</w:t>
+      </w:r>
+      <w:r>
+        <w:rPr>
+          <w:rFonts w:ascii="Times New Roman" w:hAnsi="Times New Roman" w:cs="Times New Roman"/>
+          <w:noProof/>
+        </w:rPr>
+        <w:t xml:space="preserve"> </w:t>
       </w:r>
       <w:r>
         <w:rPr>
@@ -378,7 +403,21 @@
           <w:rFonts w:ascii="Times New Roman" w:hAnsi="Times New Roman" w:cs="Times New Roman"/>
           <w:noProof/>
         </w:rPr>
-        <w:t xml:space="preserve"> prior to a decomposition excersie; therefore, the functional dependenices are described below.</w:t>
+        <w:t xml:space="preserve"> prior to a decomposition </w:t>
+      </w:r>
+      <w:r>
+        <w:rPr>
+          <w:rFonts w:ascii="Times New Roman" w:hAnsi="Times New Roman" w:cs="Times New Roman"/>
+          <w:noProof/>
+        </w:rPr>
+        <w:t>exercise</w:t>
+      </w:r>
+      <w:r>
+        <w:rPr>
+          <w:rFonts w:ascii="Times New Roman" w:hAnsi="Times New Roman" w:cs="Times New Roman"/>
+          <w:noProof/>
+        </w:rPr>
+        <w:t>; therefore, the functional dependenices are described below.</w:t>
       </w:r>
     </w:p>
     <w:p>
@@ -401,7 +440,7 @@
           <w:rFonts w:ascii="Times New Roman" w:hAnsi="Times New Roman" w:cs="Times New Roman"/>
           <w:noProof/>
         </w:rPr>
-        <w:t xml:space="preserve"> tables compose the the </w:t>
+        <w:t xml:space="preserve"> tables compose the </w:t>
       </w:r>
       <w:r>
         <w:rPr>
@@ -1868,13 +1907,7 @@
         <w:t xml:space="preserve"> </w:t>
       </w:r>
       <w:r>
-        <w:t>server to build the relations. The developers constructed a</w:t>
-      </w:r>
-      <w:r>
-        <w:t>n</w:t>
-      </w:r>
-      <w:r>
-        <w:t xml:space="preserve"> ssh tunneling class to ensure secure, rapid connectivity with the server to render </w:t>
+        <w:t xml:space="preserve">server to build the relations. The developers constructed a ssh tunneling class to ensure secure, rapid connectivity with the server to render </w:t>
       </w:r>
       <w:r>
         <w:t>accurate</w:t>
@@ -2124,7 +2157,7 @@
           <w:sz w:val="24"/>
           <w:szCs w:val="24"/>
         </w:rPr>
-        <w:t xml:space="preserve">application. The developers employed a MySQL API, pandas library, numpy functions, and a customized ssh tunneling class to bulk upload the </w:t>
+        <w:t xml:space="preserve">application. The developers employed a MySQL API, pandas library, </w:t>
       </w:r>
       <w:r>
         <w:rPr>
@@ -2132,7 +2165,7 @@
           <w:sz w:val="24"/>
           <w:szCs w:val="24"/>
         </w:rPr>
-        <w:t>comma-separated value</w:t>
+        <w:t>NumPy</w:t>
       </w:r>
       <w:r>
         <w:rPr>
@@ -2140,7 +2173,7 @@
           <w:sz w:val="24"/>
           <w:szCs w:val="24"/>
         </w:rPr>
-        <w:t xml:space="preserve"> files to</w:t>
+        <w:t xml:space="preserve"> functions, and a customized ssh tunneling class to bulk upload the </w:t>
       </w:r>
       <w:r>
         <w:rPr>
@@ -2148,17 +2181,15 @@
           <w:sz w:val="24"/>
           <w:szCs w:val="24"/>
         </w:rPr>
-        <w:t xml:space="preserve"> </w:t>
-      </w:r>
-      <w:r>
-        <w:rPr>
-          <w:rFonts w:ascii="Times New Roman" w:hAnsi="Times New Roman" w:cs="Times New Roman"/>
-          <w:i/>
-          <w:iCs/>
+        <w:t>comma-separated value</w:t>
+      </w:r>
+      <w:r>
+        <w:rPr>
+          <w:rFonts w:ascii="Times New Roman" w:hAnsi="Times New Roman" w:cs="Times New Roman"/>
           <w:sz w:val="24"/>
           <w:szCs w:val="24"/>
         </w:rPr>
-        <w:t>pythonanywhere</w:t>
+        <w:t xml:space="preserve"> files to</w:t>
       </w:r>
       <w:r>
         <w:rPr>
@@ -2166,15 +2197,17 @@
           <w:sz w:val="24"/>
           <w:szCs w:val="24"/>
         </w:rPr>
-        <w:t xml:space="preserve"> utilizing python. Moreover, the developers constructed a create.sql </w:t>
-      </w:r>
-      <w:r>
-        <w:rPr>
-          <w:rFonts w:ascii="Times New Roman" w:hAnsi="Times New Roman" w:cs="Times New Roman"/>
+        <w:t xml:space="preserve"> </w:t>
+      </w:r>
+      <w:r>
+        <w:rPr>
+          <w:rFonts w:ascii="Times New Roman" w:hAnsi="Times New Roman" w:cs="Times New Roman"/>
+          <w:i/>
+          <w:iCs/>
           <w:sz w:val="24"/>
           <w:szCs w:val="24"/>
         </w:rPr>
-        <w:t xml:space="preserve">file </w:t>
+        <w:t>pythonanywhere</w:t>
       </w:r>
       <w:r>
         <w:rPr>
@@ -2182,7 +2215,39 @@
           <w:sz w:val="24"/>
           <w:szCs w:val="24"/>
         </w:rPr>
-        <w:t xml:space="preserve">to batch build the datatables and foreign key constraints </w:t>
+        <w:t xml:space="preserve"> utilizing python. Moreover, the developers constructed a create.sql </w:t>
+      </w:r>
+      <w:r>
+        <w:rPr>
+          <w:rFonts w:ascii="Times New Roman" w:hAnsi="Times New Roman" w:cs="Times New Roman"/>
+          <w:sz w:val="24"/>
+          <w:szCs w:val="24"/>
+        </w:rPr>
+        <w:t xml:space="preserve">file </w:t>
+      </w:r>
+      <w:r>
+        <w:rPr>
+          <w:rFonts w:ascii="Times New Roman" w:hAnsi="Times New Roman" w:cs="Times New Roman"/>
+          <w:sz w:val="24"/>
+          <w:szCs w:val="24"/>
+        </w:rPr>
+        <w:t>to batch build the data</w:t>
+      </w:r>
+      <w:r>
+        <w:rPr>
+          <w:rFonts w:ascii="Times New Roman" w:hAnsi="Times New Roman" w:cs="Times New Roman"/>
+          <w:sz w:val="24"/>
+          <w:szCs w:val="24"/>
+        </w:rPr>
+        <w:t xml:space="preserve"> </w:t>
+      </w:r>
+      <w:r>
+        <w:rPr>
+          <w:rFonts w:ascii="Times New Roman" w:hAnsi="Times New Roman" w:cs="Times New Roman"/>
+          <w:sz w:val="24"/>
+          <w:szCs w:val="24"/>
+        </w:rPr>
+        <w:t xml:space="preserve">tables and foreign key constraints </w:t>
       </w:r>
       <w:r>
         <w:rPr>
@@ -2629,15 +2694,7 @@
                 <w:sz w:val="24"/>
                 <w:szCs w:val="24"/>
               </w:rPr>
-              <w:t>So</w:t>
-            </w:r>
-            <w:r>
-              <w:rPr>
-                <w:rFonts w:ascii="Times New Roman" w:hAnsi="Times New Roman" w:cs="Times New Roman"/>
-                <w:sz w:val="24"/>
-                <w:szCs w:val="24"/>
-              </w:rPr>
-              <w:t>ftware Development</w:t>
+              <w:t>Composition Writer</w:t>
             </w:r>
           </w:p>
           <w:p>
@@ -2703,7 +2760,15 @@
                 <w:sz w:val="24"/>
                 <w:szCs w:val="24"/>
               </w:rPr>
-              <w:t>Composition Writer</w:t>
+              <w:t>So</w:t>
+            </w:r>
+            <w:r>
+              <w:rPr>
+                <w:rFonts w:ascii="Times New Roman" w:hAnsi="Times New Roman" w:cs="Times New Roman"/>
+                <w:sz w:val="24"/>
+                <w:szCs w:val="24"/>
+              </w:rPr>
+              <w:t>ftware Development</w:t>
             </w:r>
           </w:p>
         </w:tc>
@@ -2715,6 +2780,50 @@
             </w:tcBorders>
             <w:shd w:val="clear" w:color="auto" w:fill="FBE4D5" w:themeFill="accent2" w:themeFillTint="33"/>
           </w:tcPr>
+          <w:p>
+            <w:pPr>
+              <w:pStyle w:val="ListParagraph"/>
+              <w:numPr>
+                <w:ilvl w:val="0"/>
+                <w:numId w:val="10"/>
+              </w:numPr>
+              <w:rPr>
+                <w:rFonts w:ascii="Times New Roman" w:hAnsi="Times New Roman" w:cs="Times New Roman"/>
+                <w:sz w:val="24"/>
+                <w:szCs w:val="24"/>
+              </w:rPr>
+            </w:pPr>
+            <w:r>
+              <w:rPr>
+                <w:rFonts w:ascii="Times New Roman" w:hAnsi="Times New Roman" w:cs="Times New Roman"/>
+                <w:sz w:val="24"/>
+                <w:szCs w:val="24"/>
+              </w:rPr>
+              <w:t>Composition Writer</w:t>
+            </w:r>
+          </w:p>
+          <w:p>
+            <w:pPr>
+              <w:pStyle w:val="ListParagraph"/>
+              <w:numPr>
+                <w:ilvl w:val="0"/>
+                <w:numId w:val="10"/>
+              </w:numPr>
+              <w:rPr>
+                <w:rFonts w:ascii="Times New Roman" w:hAnsi="Times New Roman" w:cs="Times New Roman"/>
+                <w:sz w:val="24"/>
+                <w:szCs w:val="24"/>
+              </w:rPr>
+            </w:pPr>
+            <w:r>
+              <w:rPr>
+                <w:rFonts w:ascii="Times New Roman" w:hAnsi="Times New Roman" w:cs="Times New Roman"/>
+                <w:sz w:val="24"/>
+                <w:szCs w:val="24"/>
+              </w:rPr>
+              <w:t>Data Curator</w:t>
+            </w:r>
+          </w:p>
           <w:p>
             <w:pPr>
               <w:pStyle w:val="ListParagraph"/>
@@ -2778,9 +2887,30 @@
                 <w:sz w:val="24"/>
                 <w:szCs w:val="24"/>
               </w:rPr>
-              <w:t>Data Curator</w:t>
+              <w:t>Quality Testing</w:t>
             </w:r>
           </w:p>
+          <w:p>
+            <w:pPr>
+              <w:pStyle w:val="ListParagraph"/>
+              <w:ind w:left="360"/>
+              <w:rPr>
+                <w:rFonts w:ascii="Times New Roman" w:hAnsi="Times New Roman" w:cs="Times New Roman"/>
+                <w:sz w:val="24"/>
+                <w:szCs w:val="24"/>
+              </w:rPr>
+            </w:pPr>
+          </w:p>
+        </w:tc>
+        <w:tc>
+          <w:tcPr>
+            <w:tcW w:w="2803" w:type="dxa"/>
+            <w:tcBorders>
+              <w:bottom w:val="single" w:sz="18" w:space="0" w:color="auto"/>
+              <w:right w:val="single" w:sz="18" w:space="0" w:color="auto"/>
+            </w:tcBorders>
+            <w:shd w:val="clear" w:color="auto" w:fill="E2EFD9" w:themeFill="accent6" w:themeFillTint="33"/>
+          </w:tcPr>
           <w:p>
             <w:pPr>
               <w:pStyle w:val="ListParagraph"/>
@@ -2817,38 +2947,6 @@
                 <w:szCs w:val="24"/>
               </w:rPr>
               <w:t>riter</w:t>
-            </w:r>
-          </w:p>
-        </w:tc>
-        <w:tc>
-          <w:tcPr>
-            <w:tcW w:w="2803" w:type="dxa"/>
-            <w:tcBorders>
-              <w:bottom w:val="single" w:sz="18" w:space="0" w:color="auto"/>
-              <w:right w:val="single" w:sz="18" w:space="0" w:color="auto"/>
-            </w:tcBorders>
-            <w:shd w:val="clear" w:color="auto" w:fill="E2EFD9" w:themeFill="accent6" w:themeFillTint="33"/>
-          </w:tcPr>
-          <w:p>
-            <w:pPr>
-              <w:pStyle w:val="ListParagraph"/>
-              <w:numPr>
-                <w:ilvl w:val="0"/>
-                <w:numId w:val="10"/>
-              </w:numPr>
-              <w:rPr>
-                <w:rFonts w:ascii="Times New Roman" w:hAnsi="Times New Roman" w:cs="Times New Roman"/>
-                <w:sz w:val="24"/>
-                <w:szCs w:val="24"/>
-              </w:rPr>
-            </w:pPr>
-            <w:r>
-              <w:rPr>
-                <w:rFonts w:ascii="Times New Roman" w:hAnsi="Times New Roman" w:cs="Times New Roman"/>
-                <w:sz w:val="24"/>
-                <w:szCs w:val="24"/>
-              </w:rPr>
-              <w:t>Quality Testing</w:t>
             </w:r>
           </w:p>
           <w:p>
@@ -2892,23 +2990,51 @@
                 <w:sz w:val="24"/>
                 <w:szCs w:val="24"/>
               </w:rPr>
-              <w:t xml:space="preserve">Composition </w:t>
+              <w:t>ER Model Developer</w:t>
             </w:r>
+          </w:p>
+          <w:p>
+            <w:pPr>
+              <w:pStyle w:val="ListParagraph"/>
+              <w:numPr>
+                <w:ilvl w:val="0"/>
+                <w:numId w:val="10"/>
+              </w:numPr>
+              <w:rPr>
+                <w:rFonts w:ascii="Times New Roman" w:hAnsi="Times New Roman" w:cs="Times New Roman"/>
+                <w:sz w:val="24"/>
+                <w:szCs w:val="24"/>
+              </w:rPr>
+            </w:pPr>
             <w:r>
               <w:rPr>
                 <w:rFonts w:ascii="Times New Roman" w:hAnsi="Times New Roman" w:cs="Times New Roman"/>
                 <w:sz w:val="24"/>
                 <w:szCs w:val="24"/>
               </w:rPr>
-              <w:t>W</w:t>
+              <w:t>Database Design</w:t>
             </w:r>
+          </w:p>
+          <w:p>
+            <w:pPr>
+              <w:pStyle w:val="ListParagraph"/>
+              <w:numPr>
+                <w:ilvl w:val="0"/>
+                <w:numId w:val="10"/>
+              </w:numPr>
+              <w:rPr>
+                <w:rFonts w:ascii="Times New Roman" w:hAnsi="Times New Roman" w:cs="Times New Roman"/>
+                <w:sz w:val="24"/>
+                <w:szCs w:val="24"/>
+              </w:rPr>
+            </w:pPr>
             <w:r>
               <w:rPr>
                 <w:rFonts w:ascii="Times New Roman" w:hAnsi="Times New Roman" w:cs="Times New Roman"/>
                 <w:sz w:val="24"/>
                 <w:szCs w:val="24"/>
               </w:rPr>
-              <w:t>riter</w:t>
+              <w:t>Quality Testing</w:t>
             </w:r>
           </w:p>
         </w:tc>
@@ -4228,7 +4354,6 @@
     <w:lsdException w:name="HTML Sample" w:semiHidden="1" w:unhideWhenUsed="1"/>
     <w:lsdException w:name="HTML Typewriter" w:semiHidden="1" w:unhideWhenUsed="1"/>
     <w:lsdException w:name="HTML Variable" w:semiHidden="1" w:unhideWhenUsed="1"/>
-    <w:lsdException w:name="Normal Table" w:semiHidden="1" w:unhideWhenUsed="1"/>
     <w:lsdException w:name="annotation subject" w:semiHidden="1" w:unhideWhenUsed="1"/>
     <w:lsdException w:name="No List" w:semiHidden="1" w:unhideWhenUsed="1"/>
     <w:lsdException w:name="Outline List 1" w:semiHidden="1" w:unhideWhenUsed="1"/>
@@ -4275,10 +4400,8 @@
     <w:lsdException w:name="Table Subtle 2" w:semiHidden="1" w:unhideWhenUsed="1"/>
     <w:lsdException w:name="Table Web 1" w:semiHidden="1" w:unhideWhenUsed="1"/>
     <w:lsdException w:name="Table Web 2" w:semiHidden="1" w:unhideWhenUsed="1"/>
-    <w:lsdException w:name="Table Web 3" w:semiHidden="1" w:unhideWhenUsed="1"/>
     <w:lsdException w:name="Balloon Text" w:semiHidden="1" w:unhideWhenUsed="1"/>
     <w:lsdException w:name="Table Grid" w:uiPriority="39"/>
-    <w:lsdException w:name="Table Theme" w:semiHidden="1" w:unhideWhenUsed="1"/>
     <w:lsdException w:name="Placeholder Text" w:semiHidden="1"/>
     <w:lsdException w:name="No Spacing" w:uiPriority="1" w:qFormat="1"/>
     <w:lsdException w:name="Light Shading" w:uiPriority="60"/>
@@ -4710,6 +4833,18 @@
       <w:shd w:val="clear" w:color="auto" w:fill="E1DFDD"/>
     </w:rPr>
   </w:style>
+  <w:style w:type="character" w:styleId="FollowedHyperlink">
+    <w:name w:val="FollowedHyperlink"/>
+    <w:basedOn w:val="DefaultParagraphFont"/>
+    <w:uiPriority w:val="99"/>
+    <w:semiHidden/>
+    <w:unhideWhenUsed/>
+    <w:rsid w:val="003031E7"/>
+    <w:rPr>
+      <w:color w:val="954F72" w:themeColor="followedHyperlink"/>
+      <w:u w:val="single"/>
+    </w:rPr>
+  </w:style>
 </w:styles>
 </file>
 
@@ -5013,7 +5148,7 @@
 </file>
 
 <file path=customXml/itemProps1.xml><?xml version="1.0" encoding="utf-8"?>
-<ds:datastoreItem xmlns:ds="http://schemas.openxmlformats.org/officeDocument/2006/customXml" ds:itemID="{84DAD36D-4366-4233-B1DA-A78CE7615058}">
+<ds:datastoreItem xmlns:ds="http://schemas.openxmlformats.org/officeDocument/2006/customXml" ds:itemID="{13C4A68D-5F1A-4100-9B97-8EDD9C46B1CD}">
   <ds:schemaRefs>
     <ds:schemaRef ds:uri="http://schemas.openxmlformats.org/officeDocument/2006/bibliography"/>
   </ds:schemaRefs>

</xml_diff>